<commit_message>
Updated scope out parts
this was updated by consulting with the programming team (sean).
</commit_message>
<xml_diff>
--- a/Deliverable 1/Section 5/5 Scope.docx
+++ b/Deliverable 1/Section 5/5 Scope.docx
@@ -29,25 +29,32 @@
       <w:pPr>
         <w:pStyle w:val="Textbody"/>
         <w:spacing w:line="240" w:lineRule="auto"/>
+        <w:ind w:left="720" w:firstLine="3"/>
+      </w:pPr>
+      <w:r>
+        <w:t xml:space="preserve">In order to fulfill the requirements in section 3.1 and 3.3, Team leaders with more experience relevant to each of the 3 sub-teams; front end-html and web design, back end-OOP with PHP, and documentation- further work breakdown structure. </w:t>
+      </w:r>
+      <w:r>
+        <w:t>This breakdown allowed to streamline parts of the project efficiently; early in the project, o</w:t>
+      </w:r>
+      <w:r>
+        <w:t xml:space="preserve">ne type of user was </w:t>
+      </w:r>
+      <w:r>
+        <w:t>removed</w:t>
+      </w:r>
+      <w:r>
+        <w:t xml:space="preserve"> as it was judged to be unnecessary and detracted from the main user while adding a fair amount of complexity: Professor. The removal of this user simplified the system by rendering a request feature obsolete. This represented a significant difficulty for the programming teams and was ultimately useless.</w:t>
+      </w:r>
+    </w:p>
+    <w:p>
+      <w:pPr>
+        <w:pStyle w:val="Textbody"/>
+        <w:spacing w:line="240" w:lineRule="auto"/>
         <w:ind w:left="720"/>
       </w:pPr>
       <w:r>
-        <w:t>In order to fulfill the requirements in section 3.1 and 3.3, Team leaders with more experience relevant to each of the 3 sub-teams; front end-html and web design, back end-OOP with PHP, and documentation</w:t>
-      </w:r>
-      <w:r>
-        <w:t>-</w:t>
-      </w:r>
-      <w:r>
-        <w:t xml:space="preserve"> </w:t>
-      </w:r>
-      <w:r>
-        <w:t xml:space="preserve">further </w:t>
-      </w:r>
-      <w:r>
-        <w:t>work breakdown structure.</w:t>
-      </w:r>
-      <w:r>
-        <w:t xml:space="preserve"> The resulting system’s full scope as a web application to be used for Software Engineering students is highlighted by the following lists of included (scoped in) a and excluded (scoped out) </w:t>
+        <w:t xml:space="preserve">The resulting system’s full scope as a web application to be used for Software Engineering students is highlighted by the following lists of included (scoped in) a and excluded (scoped out) </w:t>
       </w:r>
       <w:r>
         <w:t>feature</w:t>
@@ -137,28 +144,16 @@
         <w:t xml:space="preserve">The Student represents the focal user who has access to the schedule generation. </w:t>
       </w:r>
       <w:r>
-        <w:t>This user may login to access the system and any previously saved data pertaining to the account or schedule.</w:t>
-      </w:r>
-      <w:r>
-        <w:t xml:space="preserve"> </w:t>
-      </w:r>
-      <w:r>
-        <w:t>In order to generate a schedule for the student, the student will access and edit the preferences, the taken courses, account information, the schedule</w:t>
-      </w:r>
-      <w:r>
-        <w:t>, login</w:t>
-      </w:r>
-      <w:r>
-        <w:t xml:space="preserve">, </w:t>
-      </w:r>
-      <w:r>
-        <w:t xml:space="preserve"> </w:t>
-      </w:r>
-      <w:r>
-        <w:t xml:space="preserve">print </w:t>
-      </w:r>
-      <w:r>
-        <w:t>and default schedule.</w:t>
+        <w:t xml:space="preserve">This user may login to access the system and any previously saved data pertaining to the account or schedule. </w:t>
+      </w:r>
+      <w:r>
+        <w:t>In order to generate a schedule for the student, the student will access and edit the preferences, the taken courses, account information</w:t>
+      </w:r>
+      <w:r>
+        <w:t xml:space="preserve"> and</w:t>
+      </w:r>
+      <w:r>
+        <w:t xml:space="preserve"> login.</w:t>
       </w:r>
     </w:p>
     <w:p>
@@ -174,13 +169,7 @@
         <w:t xml:space="preserve">The student may </w:t>
       </w:r>
       <w:r>
-        <w:t xml:space="preserve">alter </w:t>
-      </w:r>
-      <w:r>
-        <w:t>the sc</w:t>
-      </w:r>
-      <w:r>
-        <w:t>hedule-</w:t>
+        <w:t>alter the schedule-</w:t>
       </w:r>
       <w:r>
         <w:t>to allow for any final changes</w:t>
@@ -198,40 +187,133 @@
         <w:spacing w:line="240" w:lineRule="auto"/>
         <w:ind w:left="720"/>
       </w:pPr>
-    </w:p>
-    <w:p>
-      <w:pPr>
-        <w:pStyle w:val="Textbody"/>
-        <w:spacing w:line="240" w:lineRule="auto"/>
-        <w:ind w:left="288"/>
-      </w:pPr>
-      <w:r>
-        <w:t>5.2     SCOPED OUT</w:t>
-      </w:r>
-    </w:p>
-    <w:p>
-      <w:pPr>
-        <w:pStyle w:val="Textbody"/>
-        <w:spacing w:line="240" w:lineRule="auto"/>
-        <w:ind w:left="720" w:firstLine="3"/>
-      </w:pPr>
-      <w:r>
-        <w:t>One type of user was s</w:t>
-      </w:r>
-      <w:r>
-        <w:t>coped out as it was judged to be unnecessary and detracted from the main user while adding a fair amount of complexity</w:t>
-      </w:r>
-      <w:r>
-        <w:t>: Professor</w:t>
-      </w:r>
-      <w:r>
-        <w:t>.</w:t>
-      </w:r>
-      <w:r>
-        <w:t xml:space="preserve"> The removal of this user simplified the system by rendering a request feature obsolete. This represented a significant difficulty for the programming teams and was ultimately useless.</w:t>
-      </w:r>
       <w:bookmarkStart w:id="0" w:name="_GoBack"/>
       <w:bookmarkEnd w:id="0"/>
+    </w:p>
+    <w:p>
+      <w:pPr>
+        <w:pStyle w:val="Textbody"/>
+        <w:spacing w:line="240" w:lineRule="auto"/>
+        <w:ind w:left="288"/>
+      </w:pPr>
+      <w:r>
+        <w:t>5.2     SCOPED OUT</w:t>
+      </w:r>
+    </w:p>
+    <w:p>
+      <w:pPr>
+        <w:pStyle w:val="Textbody"/>
+        <w:spacing w:line="240" w:lineRule="auto"/>
+        <w:ind w:left="720" w:firstLine="3"/>
+      </w:pPr>
+      <w:r>
+        <w:t xml:space="preserve">For this first deliverable, the programming teams have elected to scope out a </w:t>
+      </w:r>
+      <w:r>
+        <w:t xml:space="preserve">minor functionalities </w:t>
+      </w:r>
+      <w:r>
+        <w:t>that represented significant programming hurtles:</w:t>
+      </w:r>
+    </w:p>
+    <w:p>
+      <w:pPr>
+        <w:pStyle w:val="Textbody"/>
+        <w:spacing w:after="0" w:line="240" w:lineRule="auto"/>
+        <w:ind w:left="720" w:firstLine="3"/>
+      </w:pPr>
+      <w:r>
+        <w:t>P</w:t>
+      </w:r>
+      <w:r>
+        <w:t>rint schedule</w:t>
+      </w:r>
+    </w:p>
+    <w:p>
+      <w:pPr>
+        <w:pStyle w:val="Textbody"/>
+        <w:spacing w:after="0" w:line="240" w:lineRule="auto"/>
+        <w:ind w:left="720" w:firstLine="3"/>
+      </w:pPr>
+      <w:r>
+        <w:tab/>
+        <w:t>This is a feature which does not influence the system and can easily be removed.</w:t>
+      </w:r>
+    </w:p>
+    <w:p>
+      <w:pPr>
+        <w:pStyle w:val="Textbody"/>
+        <w:spacing w:after="0" w:line="240" w:lineRule="auto"/>
+        <w:ind w:left="720" w:firstLine="3"/>
+      </w:pPr>
+      <w:r>
+        <w:t>Save schedule</w:t>
+      </w:r>
+    </w:p>
+    <w:p>
+      <w:pPr>
+        <w:pStyle w:val="Textbody"/>
+        <w:spacing w:after="0" w:line="240" w:lineRule="auto"/>
+        <w:ind w:left="720" w:firstLine="3"/>
+      </w:pPr>
+      <w:r>
+        <w:tab/>
+        <w:t>This feature was judged to be redundant as the system will automatically save a schedule.</w:t>
+      </w:r>
+    </w:p>
+    <w:p>
+      <w:pPr>
+        <w:pStyle w:val="Textbody"/>
+        <w:spacing w:after="0" w:line="240" w:lineRule="auto"/>
+        <w:ind w:left="720" w:firstLine="3"/>
+      </w:pPr>
+      <w:r>
+        <w:t>Delete schedule</w:t>
+      </w:r>
+    </w:p>
+    <w:p>
+      <w:pPr>
+        <w:pStyle w:val="Textbody"/>
+        <w:spacing w:after="0" w:line="240" w:lineRule="auto"/>
+        <w:ind w:left="720" w:firstLine="3"/>
+      </w:pPr>
+      <w:r>
+        <w:t>Change Section</w:t>
+      </w:r>
+    </w:p>
+    <w:p>
+      <w:pPr>
+        <w:pStyle w:val="Textbody"/>
+        <w:spacing w:after="0" w:line="240" w:lineRule="auto"/>
+        <w:ind w:left="720" w:firstLine="3"/>
+      </w:pPr>
+      <w:r>
+        <w:t>Drop course</w:t>
+      </w:r>
+    </w:p>
+    <w:p>
+      <w:pPr>
+        <w:pStyle w:val="Textbody"/>
+        <w:spacing w:after="0" w:line="240" w:lineRule="auto"/>
+        <w:ind w:left="720" w:firstLine="3"/>
+      </w:pPr>
+      <w:r>
+        <w:t>Auto generated schedule</w:t>
+      </w:r>
+    </w:p>
+    <w:p>
+      <w:pPr>
+        <w:pStyle w:val="Textbody"/>
+        <w:spacing w:after="0" w:line="240" w:lineRule="auto"/>
+        <w:ind w:left="720" w:firstLine="3"/>
+      </w:pPr>
+      <w:r>
+        <w:tab/>
+        <w:t xml:space="preserve">In order to simplify the schedule generation, the back-end programming team has opted to make the schedule </w:t>
+      </w:r>
+      <w:r>
+        <w:t>immutable.</w:t>
+      </w:r>
     </w:p>
     <w:sectPr>
       <w:pgSz w:w="12240" w:h="15840"/>

</xml_diff>